<commit_message>
Base of the game
</commit_message>
<xml_diff>
--- a/K0788_BasisProgrammerenVanGames/Bijlagen voor de kandidaat/Bijlage 1 - Game Design Document.docx
+++ b/K0788_BasisProgrammerenVanGames/Bijlagen voor de kandidaat/Bijlage 1 - Game Design Document.docx
@@ -731,7 +731,7 @@
                       <w:sz w:val="22"/>
                       <w:szCs w:val="22"/>
                     </w:rPr>
-                    <w:t>Scooter</w:t>
+                    <w:t>Raket</w:t>
                   </w:r>
                 </w:p>
               </w:tc>
@@ -1024,29 +1024,7 @@
                       <w:sz w:val="22"/>
                       <w:szCs w:val="22"/>
                     </w:rPr>
-                    <w:t xml:space="preserve">WASD </w:t>
-                  </w:r>
-                  <w:proofErr w:type="spellStart"/>
-                  <w:r>
-                    <w:rPr>
-                      <w:rFonts w:ascii="Cabin" w:eastAsia="Cabin" w:hAnsi="Cabin" w:cs="Cabin"/>
-                      <w:i/>
-                      <w:color w:val="B7B7B7"/>
-                      <w:sz w:val="22"/>
-                      <w:szCs w:val="22"/>
-                    </w:rPr>
-                    <w:t>and</w:t>
-                  </w:r>
-                  <w:proofErr w:type="spellEnd"/>
-                  <w:r>
-                    <w:rPr>
-                      <w:rFonts w:ascii="Cabin" w:eastAsia="Cabin" w:hAnsi="Cabin" w:cs="Cabin"/>
-                      <w:i/>
-                      <w:color w:val="B7B7B7"/>
-                      <w:sz w:val="22"/>
-                      <w:szCs w:val="22"/>
-                    </w:rPr>
-                    <w:t xml:space="preserve"> SPACE</w:t>
+                    <w:t>WASD</w:t>
                   </w:r>
                 </w:p>
               </w:tc>
@@ -1179,7 +1157,17 @@
                       <w:sz w:val="22"/>
                       <w:szCs w:val="22"/>
                     </w:rPr>
-                    <w:t>WASD bepaald de richting waarin de scooter rijd, spatie kan gebruikt worden wanneer de speler dichtbij een huis is om ene pakket af te leveren</w:t>
+                    <w:t>WASD bepaald de richti</w:t>
+                  </w:r>
+                  <w:r>
+                    <w:rPr>
+                      <w:rFonts w:ascii="Cabin" w:eastAsia="Cabin" w:hAnsi="Cabin" w:cs="Cabin"/>
+                      <w:i/>
+                      <w:color w:val="B7B7B7"/>
+                      <w:sz w:val="22"/>
+                      <w:szCs w:val="22"/>
+                    </w:rPr>
+                    <w:t>ng waarin de speler de raket beweegt</w:t>
                   </w:r>
                 </w:p>
               </w:tc>
@@ -1419,6 +1407,7 @@
                       <w:lang w:val="en-US"/>
                     </w:rPr>
                   </w:pPr>
+                  <w:proofErr w:type="spellStart"/>
                   <w:r>
                     <w:rPr>
                       <w:rFonts w:ascii="Cabin" w:eastAsia="Cabin" w:hAnsi="Cabin" w:cs="Cabin"/>
@@ -1428,7 +1417,43 @@
                       <w:szCs w:val="22"/>
                       <w:lang w:val="en-US"/>
                     </w:rPr>
-                    <w:t xml:space="preserve">Auto’s </w:t>
+                    <w:t>Meteorieten</w:t>
+                  </w:r>
+                  <w:proofErr w:type="spellEnd"/>
+                  <w:r>
+                    <w:rPr>
+                      <w:rFonts w:ascii="Cabin" w:eastAsia="Cabin" w:hAnsi="Cabin" w:cs="Cabin"/>
+                      <w:i/>
+                      <w:color w:val="B7B7B7"/>
+                      <w:sz w:val="22"/>
+                      <w:szCs w:val="22"/>
+                      <w:lang w:val="en-US"/>
+                    </w:rPr>
+                    <w:t xml:space="preserve">, </w:t>
+                  </w:r>
+                  <w:proofErr w:type="spellStart"/>
+                  <w:r>
+                    <w:rPr>
+                      <w:rFonts w:ascii="Cabin" w:eastAsia="Cabin" w:hAnsi="Cabin" w:cs="Cabin"/>
+                      <w:i/>
+                      <w:color w:val="B7B7B7"/>
+                      <w:sz w:val="22"/>
+                      <w:szCs w:val="22"/>
+                      <w:lang w:val="en-US"/>
+                    </w:rPr>
+                    <w:t>raketten</w:t>
+                  </w:r>
+                  <w:proofErr w:type="spellEnd"/>
+                  <w:r>
+                    <w:rPr>
+                      <w:rFonts w:ascii="Cabin" w:eastAsia="Cabin" w:hAnsi="Cabin" w:cs="Cabin"/>
+                      <w:i/>
+                      <w:color w:val="B7B7B7"/>
+                      <w:sz w:val="22"/>
+                      <w:szCs w:val="22"/>
+                      <w:lang w:val="en-US"/>
+                    </w:rPr>
+                    <w:t xml:space="preserve"> </w:t>
                   </w:r>
                   <w:proofErr w:type="spellStart"/>
                   <w:r>
@@ -1464,31 +1489,7 @@
                       <w:szCs w:val="22"/>
                       <w:lang w:val="en-US"/>
                     </w:rPr>
-                    <w:t>andere</w:t>
-                  </w:r>
-                  <w:proofErr w:type="spellEnd"/>
-                  <w:r>
-                    <w:rPr>
-                      <w:rFonts w:ascii="Cabin" w:eastAsia="Cabin" w:hAnsi="Cabin" w:cs="Cabin"/>
-                      <w:i/>
-                      <w:color w:val="B7B7B7"/>
-                      <w:sz w:val="22"/>
-                      <w:szCs w:val="22"/>
-                      <w:lang w:val="en-US"/>
-                    </w:rPr>
-                    <w:t xml:space="preserve"> </w:t>
-                  </w:r>
-                  <w:proofErr w:type="spellStart"/>
-                  <w:r>
-                    <w:rPr>
-                      <w:rFonts w:ascii="Cabin" w:eastAsia="Cabin" w:hAnsi="Cabin" w:cs="Cabin"/>
-                      <w:i/>
-                      <w:color w:val="B7B7B7"/>
-                      <w:sz w:val="22"/>
-                      <w:szCs w:val="22"/>
-                      <w:lang w:val="en-US"/>
-                    </w:rPr>
-                    <w:t>voertuigen</w:t>
+                    <w:t>tankstations</w:t>
                   </w:r>
                   <w:proofErr w:type="spellEnd"/>
                 </w:p>
@@ -1787,7 +1788,17 @@
                       <w:sz w:val="22"/>
                       <w:szCs w:val="22"/>
                     </w:rPr>
-                    <w:t>Lever de pakketjes op tijd af bij de klanten</w:t>
+                    <w:t>Ontwijk de raketten en meteorieten</w:t>
+                  </w:r>
+                  <w:r>
+                    <w:rPr>
+                      <w:rFonts w:ascii="Cabin" w:eastAsia="Cabin" w:hAnsi="Cabin" w:cs="Cabin"/>
+                      <w:i/>
+                      <w:color w:val="B7B7B7"/>
+                      <w:sz w:val="22"/>
+                      <w:szCs w:val="22"/>
+                    </w:rPr>
+                    <w:t>, en tank de raket bij wanneer nodig</w:t>
                   </w:r>
                 </w:p>
               </w:tc>
@@ -2083,20 +2094,8 @@
                       <w:sz w:val="22"/>
                       <w:szCs w:val="22"/>
                     </w:rPr>
-                    <w:t>Bij het afleveren van een pakket krijg je een ping dat het geleverd is, als de tijd op raakt krijg je een geluid te horen die passend is bij het verliezen. Bij het raken van een andere weg gebruiker wordt er ook een geluid afgespeeld die staat voor het botsen en natuurlijk het geluid van een rijdende scooter speelt af zolang de speler gas geeft, ook speelt er gedurende het hele spel een muziekje af</w:t>
+                    <w:t>Het hele spel lang speelt er een deuntje af, wanneer een speler botst tegen een object wordt er een geluid afgespeeld dat staat voor een botsing, wanneer de speler wint wordt er een win geluidje afgespeeld, wanneer de speler verliest wordt er een verlies geluidje afgespeeld. Wanneer een speler bij tankt wordt er een power up geluidje af gespeeld</w:t>
                   </w:r>
-                </w:p>
-                <w:p>
-                  <w:pPr>
-                    <w:widowControl w:val="0"/>
-                    <w:rPr>
-                      <w:rFonts w:ascii="Cabin" w:eastAsia="Cabin" w:hAnsi="Cabin" w:cs="Cabin"/>
-                      <w:i/>
-                      <w:color w:val="B7B7B7"/>
-                      <w:sz w:val="22"/>
-                      <w:szCs w:val="22"/>
-                    </w:rPr>
-                  </w:pPr>
                 </w:p>
               </w:tc>
             </w:tr>
@@ -2231,29 +2230,7 @@
                       <w:sz w:val="22"/>
                       <w:szCs w:val="22"/>
                     </w:rPr>
-                    <w:t xml:space="preserve">Bij het botsen kom er een effect dat de scooter de auto heeft geraakt, bij het leveren van een pakket komen er </w:t>
-                  </w:r>
-                  <w:proofErr w:type="spellStart"/>
-                  <w:r>
-                    <w:rPr>
-                      <w:rFonts w:ascii="Cabin" w:eastAsia="Cabin" w:hAnsi="Cabin" w:cs="Cabin"/>
-                      <w:i/>
-                      <w:color w:val="B7B7B7"/>
-                      <w:sz w:val="22"/>
-                      <w:szCs w:val="22"/>
-                    </w:rPr>
-                    <w:t>sparkles</w:t>
-                  </w:r>
-                  <w:proofErr w:type="spellEnd"/>
-                  <w:r>
-                    <w:rPr>
-                      <w:rFonts w:ascii="Cabin" w:eastAsia="Cabin" w:hAnsi="Cabin" w:cs="Cabin"/>
-                      <w:i/>
-                      <w:color w:val="B7B7B7"/>
-                      <w:sz w:val="22"/>
-                      <w:szCs w:val="22"/>
-                    </w:rPr>
-                    <w:t xml:space="preserve"> rondom de scooter.</w:t>
+                    <w:t>Wanneer er gebotst is, wanneer er getankt wordt, wanneer er gewonnen wordt.</w:t>
                   </w:r>
                 </w:p>
               </w:tc>
@@ -2686,7 +2663,7 @@
           <w:tbl>
             <w:tblPr>
               <w:tblStyle w:val="af1"/>
-              <w:tblW w:w="3705" w:type="dxa"/>
+              <w:tblW w:w="3968" w:type="dxa"/>
               <w:tblBorders>
                 <w:top w:val="single" w:sz="8" w:space="0" w:color="B7B7B7"/>
                 <w:left w:val="single" w:sz="8" w:space="0" w:color="B7B7B7"/>
@@ -2699,7 +2676,7 @@
               <w:tblLook w:val="0600" w:firstRow="0" w:lastRow="0" w:firstColumn="0" w:lastColumn="0" w:noHBand="1" w:noVBand="1"/>
             </w:tblPr>
             <w:tblGrid>
-              <w:gridCol w:w="3705"/>
+              <w:gridCol w:w="3968"/>
             </w:tblGrid>
             <w:tr>
               <w:trPr>
@@ -2707,7 +2684,7 @@
               </w:trPr>
               <w:tc>
                 <w:tcPr>
-                  <w:tcW w:w="3705" w:type="dxa"/>
+                  <w:tcW w:w="3968" w:type="dxa"/>
                   <w:shd w:val="clear" w:color="auto" w:fill="auto"/>
                   <w:tcMar>
                     <w:top w:w="100" w:type="dxa"/>
@@ -2735,7 +2712,17 @@
                       <w:sz w:val="22"/>
                       <w:szCs w:val="22"/>
                     </w:rPr>
-                    <w:t>Gaat het beeld steeds sneller, ook wordt de tijd van het leveren van het pakketje steeds minder</w:t>
+                    <w:t>Gaat het beeld steeds sneller</w:t>
+                  </w:r>
+                  <w:r>
+                    <w:rPr>
+                      <w:rFonts w:ascii="Cabin" w:eastAsia="Cabin" w:hAnsi="Cabin" w:cs="Cabin"/>
+                      <w:i/>
+                      <w:color w:val="B7B7B7"/>
+                      <w:sz w:val="22"/>
+                      <w:szCs w:val="22"/>
+                    </w:rPr>
+                    <w:t>. De objecten worden steeds meer</w:t>
                   </w:r>
                 </w:p>
               </w:tc>
@@ -3144,6 +3131,7 @@
                 <w:b/>
                 <w:color w:val="6AA84F"/>
               </w:rPr>
+              <w:lastRenderedPageBreak/>
               <w:t>5</w:t>
             </w:r>
           </w:p>
@@ -3385,7 +3373,6 @@
                       <w:szCs w:val="22"/>
                     </w:rPr>
                   </w:pPr>
-                  <w:proofErr w:type="spellStart"/>
                   <w:r>
                     <w:rPr>
                       <w:rFonts w:ascii="Cabin" w:eastAsia="Cabin" w:hAnsi="Cabin" w:cs="Cabin"/>
@@ -3394,9 +3381,8 @@
                       <w:sz w:val="22"/>
                       <w:szCs w:val="22"/>
                     </w:rPr>
-                    <w:t>Decrease</w:t>
+                    <w:t>verhogen</w:t>
                   </w:r>
-                  <w:proofErr w:type="spellEnd"/>
                 </w:p>
               </w:tc>
             </w:tr>
@@ -3497,7 +3483,7 @@
                       <w:szCs w:val="22"/>
                       <w:lang w:val="en-US"/>
                     </w:rPr>
-                    <w:t xml:space="preserve">Een </w:t>
+                    <w:t xml:space="preserve">De </w:t>
                   </w:r>
                   <w:proofErr w:type="spellStart"/>
                   <w:r>
@@ -3509,7 +3495,7 @@
                       <w:szCs w:val="22"/>
                       <w:lang w:val="en-US"/>
                     </w:rPr>
-                    <w:t>paketje</w:t>
+                    <w:t>speler</w:t>
                   </w:r>
                   <w:proofErr w:type="spellEnd"/>
                   <w:r>
@@ -3521,7 +3507,7 @@
                       <w:szCs w:val="22"/>
                       <w:lang w:val="en-US"/>
                     </w:rPr>
-                    <w:t xml:space="preserve"> is </w:t>
+                    <w:t xml:space="preserve"> </w:t>
                   </w:r>
                   <w:proofErr w:type="spellStart"/>
                   <w:r>
@@ -3533,9 +3519,44 @@
                       <w:szCs w:val="22"/>
                       <w:lang w:val="en-US"/>
                     </w:rPr>
-                    <w:t>geleverd</w:t>
+                    <w:t>verder</w:t>
                   </w:r>
                   <w:proofErr w:type="spellEnd"/>
+                  <w:r>
+                    <w:rPr>
+                      <w:rFonts w:ascii="Cabin" w:eastAsia="Cabin" w:hAnsi="Cabin" w:cs="Cabin"/>
+                      <w:i/>
+                      <w:color w:val="B7B7B7"/>
+                      <w:sz w:val="22"/>
+                      <w:szCs w:val="22"/>
+                      <w:lang w:val="en-US"/>
+                    </w:rPr>
+                    <w:t xml:space="preserve"> </w:t>
+                  </w:r>
+                  <w:proofErr w:type="spellStart"/>
+                  <w:r>
+                    <w:rPr>
+                      <w:rFonts w:ascii="Cabin" w:eastAsia="Cabin" w:hAnsi="Cabin" w:cs="Cabin"/>
+                      <w:i/>
+                      <w:color w:val="B7B7B7"/>
+                      <w:sz w:val="22"/>
+                      <w:szCs w:val="22"/>
+                      <w:lang w:val="en-US"/>
+                    </w:rPr>
+                    <w:t>komt</w:t>
+                  </w:r>
+                  <w:proofErr w:type="spellEnd"/>
+                  <w:r>
+                    <w:rPr>
+                      <w:rFonts w:ascii="Cabin" w:eastAsia="Cabin" w:hAnsi="Cabin" w:cs="Cabin"/>
+                      <w:i/>
+                      <w:color w:val="B7B7B7"/>
+                      <w:sz w:val="22"/>
+                      <w:szCs w:val="22"/>
+                      <w:lang w:val="en-US"/>
+                    </w:rPr>
+                    <w:t>.</w:t>
+                  </w:r>
                 </w:p>
               </w:tc>
             </w:tr>
@@ -3687,16 +3708,6 @@
                       <w:sz w:val="22"/>
                       <w:szCs w:val="22"/>
                     </w:rPr>
-                    <w:t xml:space="preserve">Lever </w:t>
-                  </w:r>
-                  <w:r>
-                    <w:rPr>
-                      <w:rFonts w:ascii="Cabin" w:eastAsia="Cabin" w:hAnsi="Cabin" w:cs="Cabin"/>
-                      <w:i/>
-                      <w:color w:val="B7B7B7"/>
-                      <w:sz w:val="22"/>
-                      <w:szCs w:val="22"/>
-                    </w:rPr>
                     <w:t xml:space="preserve">Best </w:t>
                   </w:r>
                   <w:proofErr w:type="spellStart"/>
@@ -3711,6 +3722,16 @@
                     <w:t>Education</w:t>
                   </w:r>
                   <w:proofErr w:type="spellEnd"/>
+                  <w:r>
+                    <w:rPr>
+                      <w:rFonts w:ascii="Cabin" w:eastAsia="Cabin" w:hAnsi="Cabin" w:cs="Cabin"/>
+                      <w:i/>
+                      <w:color w:val="B7B7B7"/>
+                      <w:sz w:val="22"/>
+                      <w:szCs w:val="22"/>
+                    </w:rPr>
+                    <w:t xml:space="preserve"> Race</w:t>
+                  </w:r>
                 </w:p>
               </w:tc>
               <w:tc>
@@ -4073,9 +4094,60 @@
                       <w:color w:val="B7B7B7"/>
                       <w:sz w:val="22"/>
                       <w:szCs w:val="22"/>
-                      <w:lang w:val="en-US"/>
                     </w:rPr>
                   </w:pPr>
+                  <w:r>
+                    <w:rPr>
+                      <w:rFonts w:ascii="Cabin" w:eastAsia="Cabin" w:hAnsi="Cabin" w:cs="Cabin"/>
+                      <w:i/>
+                      <w:color w:val="B7B7B7"/>
+                      <w:sz w:val="22"/>
+                      <w:szCs w:val="22"/>
+                    </w:rPr>
+                    <w:t>De slogan en het l</w:t>
+                  </w:r>
+                  <w:r>
+                    <w:rPr>
+                      <w:rFonts w:ascii="Cabin" w:eastAsia="Cabin" w:hAnsi="Cabin" w:cs="Cabin"/>
+                      <w:i/>
+                      <w:color w:val="B7B7B7"/>
+                      <w:sz w:val="22"/>
+                      <w:szCs w:val="22"/>
+                    </w:rPr>
+                    <w:t xml:space="preserve">ogo van Best </w:t>
+                  </w:r>
+                  <w:proofErr w:type="spellStart"/>
+                  <w:r>
+                    <w:rPr>
+                      <w:rFonts w:ascii="Cabin" w:eastAsia="Cabin" w:hAnsi="Cabin" w:cs="Cabin"/>
+                      <w:i/>
+                      <w:color w:val="B7B7B7"/>
+                      <w:sz w:val="22"/>
+                      <w:szCs w:val="22"/>
+                    </w:rPr>
+                    <w:t>E</w:t>
+                  </w:r>
+                  <w:r>
+                    <w:rPr>
+                      <w:rFonts w:ascii="Cabin" w:eastAsia="Cabin" w:hAnsi="Cabin" w:cs="Cabin"/>
+                      <w:i/>
+                      <w:color w:val="B7B7B7"/>
+                      <w:sz w:val="22"/>
+                      <w:szCs w:val="22"/>
+                    </w:rPr>
+                    <w:t>ducation</w:t>
+                  </w:r>
+                  <w:proofErr w:type="spellEnd"/>
+                  <w:r>
+                    <w:rPr>
+                      <w:rFonts w:ascii="Cabin" w:eastAsia="Cabin" w:hAnsi="Cabin" w:cs="Cabin"/>
+                      <w:i/>
+                      <w:color w:val="B7B7B7"/>
+                      <w:sz w:val="22"/>
+                      <w:szCs w:val="22"/>
+                    </w:rPr>
+                    <w:t xml:space="preserve"> wordt weer gegeven bij het starten van de game</w:t>
+                  </w:r>
                 </w:p>
                 <w:p>
                   <w:pPr>
@@ -4086,7 +4158,6 @@
                       <w:color w:val="B7B7B7"/>
                       <w:sz w:val="22"/>
                       <w:szCs w:val="22"/>
-                      <w:lang w:val="en-US"/>
                     </w:rPr>
                   </w:pPr>
                 </w:p>
@@ -4100,7 +4171,6 @@
                 <w:rFonts w:ascii="Cabin" w:eastAsia="Cabin" w:hAnsi="Cabin" w:cs="Cabin"/>
                 <w:sz w:val="12"/>
                 <w:szCs w:val="12"/>
-                <w:lang w:val="en-US"/>
               </w:rPr>
             </w:pPr>
           </w:p>
@@ -4114,7 +4184,6 @@
           <w:rFonts w:ascii="Cabin" w:eastAsia="Cabin" w:hAnsi="Cabin" w:cs="Cabin"/>
           <w:sz w:val="22"/>
           <w:szCs w:val="22"/>
-          <w:lang w:val="en-US"/>
         </w:rPr>
       </w:pPr>
     </w:p>
@@ -4926,7 +4995,17 @@
                       <w:sz w:val="22"/>
                       <w:szCs w:val="22"/>
                     </w:rPr>
-                    <w:t>aat steeds sneller, ook moet de speler indicaties zien van waar de pakketjes geleverd moeten worden</w:t>
+                    <w:t>aat steeds sneller</w:t>
+                  </w:r>
+                  <w:r>
+                    <w:rPr>
+                      <w:rFonts w:ascii="Cabin" w:eastAsia="Cabin" w:hAnsi="Cabin" w:cs="Cabin"/>
+                      <w:i/>
+                      <w:color w:val="B7B7B7"/>
+                      <w:sz w:val="22"/>
+                      <w:szCs w:val="22"/>
+                    </w:rPr>
+                    <w:t>. Aan het einde van de weg is een finish waar het spel dan stopt</w:t>
                   </w:r>
                 </w:p>
               </w:tc>
@@ -5149,17 +5228,7 @@
                       <w:sz w:val="22"/>
                       <w:szCs w:val="22"/>
                     </w:rPr>
-                    <w:t>De speler kan daadwerkelijk d</w:t>
-                  </w:r>
-                  <w:r>
-                    <w:rPr>
-                      <w:rFonts w:ascii="Cabin" w:eastAsia="Cabin" w:hAnsi="Cabin" w:cs="Cabin"/>
-                      <w:i/>
-                      <w:color w:val="B7B7B7"/>
-                      <w:sz w:val="22"/>
-                      <w:szCs w:val="22"/>
-                    </w:rPr>
-                    <w:t>e pakketjes leveren</w:t>
+                    <w:t>De speler kan tanken en er komen andere raketten en meteorieten vanuit bovenaf</w:t>
                   </w:r>
                 </w:p>
               </w:tc>
@@ -5392,8 +5461,30 @@
                       <w:sz w:val="22"/>
                       <w:szCs w:val="22"/>
                     </w:rPr>
-                    <w:t>n wordt bij elk pakketje opnieuw gezet, maar dan met minder tijd</w:t>
+                    <w:t>n wordt bij elk pakketje opnieuw gezet</w:t>
                   </w:r>
+                  <w:r>
+                    <w:rPr>
+                      <w:rFonts w:ascii="Cabin" w:eastAsia="Cabin" w:hAnsi="Cabin" w:cs="Cabin"/>
+                      <w:i/>
+                      <w:color w:val="B7B7B7"/>
+                      <w:sz w:val="22"/>
+                      <w:szCs w:val="22"/>
+                    </w:rPr>
+                    <w:t xml:space="preserve"> en loopt op tot de speler </w:t>
+                  </w:r>
+                  <w:proofErr w:type="spellStart"/>
+                  <w:r>
+                    <w:rPr>
+                      <w:rFonts w:ascii="Cabin" w:eastAsia="Cabin" w:hAnsi="Cabin" w:cs="Cabin"/>
+                      <w:i/>
+                      <w:color w:val="B7B7B7"/>
+                      <w:sz w:val="22"/>
+                      <w:szCs w:val="22"/>
+                    </w:rPr>
+                    <w:t>finished</w:t>
+                  </w:r>
+                  <w:proofErr w:type="spellEnd"/>
                 </w:p>
               </w:tc>
             </w:tr>
@@ -5843,6 +5934,7 @@
           <w:sz w:val="36"/>
           <w:szCs w:val="36"/>
         </w:rPr>
+        <w:lastRenderedPageBreak/>
         <w:t>Project Sketch</w:t>
       </w:r>
     </w:p>
@@ -5901,51 +5993,63 @@
                           <w:p>
                             <w:pPr>
                               <w:textDirection w:val="btLr"/>
+                              <w:rPr>
+                                <w:lang w:val="en-US"/>
+                              </w:rPr>
                             </w:pPr>
                             <w:r>
-                              <w:t xml:space="preserve">Naam van de game: </w:t>
+                              <w:rPr>
+                                <w:lang w:val="en-US"/>
+                              </w:rPr>
+                              <w:t>Naam van de game: Best Education</w:t>
                             </w:r>
-                            <w:proofErr w:type="spellStart"/>
                             <w:r>
-                              <w:t>Deliver</w:t>
-                            </w:r>
-                            <w:proofErr w:type="spellEnd"/>
-                            <w:r>
-                              <w:t xml:space="preserve"> Best </w:t>
-                            </w:r>
-                            <w:proofErr w:type="spellStart"/>
-                            <w:r>
-                              <w:t>Education</w:t>
-                            </w:r>
-                            <w:proofErr w:type="spellEnd"/>
-                          </w:p>
-                          <w:p>
-                            <w:pPr>
-                              <w:textDirection w:val="btLr"/>
-                            </w:pPr>
-                            <w:r>
-                              <w:t>Genre: Top-Down Delivery Game</w:t>
+                              <w:rPr>
+                                <w:lang w:val="en-US"/>
+                              </w:rPr>
+                              <w:t xml:space="preserve"> Race</w:t>
                             </w:r>
                           </w:p>
                           <w:p>
                             <w:pPr>
                               <w:textDirection w:val="btLr"/>
+                              <w:rPr>
+                                <w:lang w:val="en-US"/>
+                              </w:rPr>
                             </w:pPr>
                             <w:r>
-                              <w:t>Platform: Browser (</w:t>
+                              <w:rPr>
+                                <w:lang w:val="en-US"/>
+                              </w:rPr>
+                              <w:t xml:space="preserve">Genre: Top-Down </w:t>
                             </w:r>
-                            <w:proofErr w:type="spellStart"/>
                             <w:r>
-                              <w:t>Phaser</w:t>
-                            </w:r>
-                            <w:proofErr w:type="spellEnd"/>
-                            <w:r>
-                              <w:t>)</w:t>
+                              <w:rPr>
+                                <w:lang w:val="en-US"/>
+                              </w:rPr>
+                              <w:t>space-race</w:t>
                             </w:r>
                           </w:p>
                           <w:p>
                             <w:pPr>
                               <w:textDirection w:val="btLr"/>
+                              <w:rPr>
+                                <w:lang w:val="en-US"/>
+                              </w:rPr>
+                            </w:pPr>
+                            <w:r>
+                              <w:rPr>
+                                <w:lang w:val="en-US"/>
+                              </w:rPr>
+                              <w:t>Platform: Browser (Phaser)</w:t>
+                            </w:r>
+                          </w:p>
+                          <w:p>
+                            <w:pPr>
+                              <w:textDirection w:val="btLr"/>
+                              <w:rPr>
+                                <w:lang w:val="en-US"/>
+                              </w:rPr>
                             </w:pPr>
                           </w:p>
                           <w:p>
@@ -5953,34 +6057,45 @@
                               <w:textDirection w:val="btLr"/>
                             </w:pPr>
                             <w:r>
-                              <w:t xml:space="preserve">In deze game begint de speler het spel, er komt bovenin het scherm een timer te staan, deze loopt af, de speler zit op de scooter en rijd door een straat heen (de speler heeft een Top-Down view). Ergens staat er een persoon langs de weg die vraagt om een pakketje, deze levert de speler dan, als het pakketje geleverd is start de timer opnieuw, maar dan met iets minder tijd en gaat de gameplay sneller. Als de speler de bezorging mist, kan hij gewoon verder gaan, maar start de timer niet opnieuw en loopt gewoon verder. De speler kan tegen </w:t>
+                              <w:t>De speler begint in het</w:t>
+                            </w:r>
+                            <w:r>
+                              <w:t xml:space="preserve"> opstart scherm, daar kan het spel gestart worden, wanneer het spel start moet de speler de raketten en meteorieten die hem tegemoet komen ontwijken. Wanneer er een meteoriet of raket geraakt wordt, is er een </w:t>
                             </w:r>
                             <w:proofErr w:type="spellStart"/>
                             <w:r>
-                              <w:t>props</w:t>
+                              <w:t>collision</w:t>
                             </w:r>
                             <w:proofErr w:type="spellEnd"/>
                             <w:r>
-                              <w:t xml:space="preserve"> als andere voertuigen aan botsen, dit zorgt natuurlijk voor oponthoud. Wanneer de speler 10 pakketjes heeft geleverd wordt het spel stop gezet en heeft de speler gewonnen. Dan komt het logo van best </w:t>
+                              <w:t xml:space="preserve">. De speler heeft ook een leeglopende tank, deze moet telkens bijgevuld worden bij tankstation icoontjes die regelmatig in het veld voorkomen. Wanneer de tank leeg is heeft de speler verloren en krijgt deze een scherm te zien met “Verloren…” met daarbij het logo en de slogan van Best </w:t>
                             </w:r>
                             <w:proofErr w:type="spellStart"/>
                             <w:r>
-                              <w:t>education</w:t>
+                              <w:t>Education</w:t>
                             </w:r>
                             <w:proofErr w:type="spellEnd"/>
                             <w:r>
-                              <w:t xml:space="preserve"> in beeld met de </w:t>
+                              <w:t xml:space="preserve">. Wanneer de speler de finish heeft gehaald krijgt de speler een win scherm te zien, met daarin de tekst “Gehaald!” en daarbij weer de slogan en het logo van Best </w:t>
                             </w:r>
                             <w:proofErr w:type="spellStart"/>
                             <w:r>
-                              <w:t>slogen</w:t>
+                              <w:t>Education</w:t>
                             </w:r>
                             <w:proofErr w:type="spellEnd"/>
                             <w:r>
-                              <w:t>, ook komt daarboven de tekst “GEHAALD” in beeld. Als de timer op 0 staat heeft de speler verloren, dan komt ook de slogan en het logo in beeld, maar dan met de tekst “Verloren…”.</w:t>
+                              <w:t>. De speler kan in beide schermen het spel herstarten</w:t>
                             </w:r>
                             <w:r>
-                              <w:t xml:space="preserve"> Of de speler nou heeft gewonnen of verloren, in beide gevallen komt er een knop in beeld die ervoor zorgt dat de speler het spel opnieuw kan starten.</w:t>
+                              <w:t xml:space="preserve">. Ook staat er bovenin de tab het logo van Best </w:t>
+                            </w:r>
+                            <w:proofErr w:type="spellStart"/>
+                            <w:r>
+                              <w:t>Education</w:t>
+                            </w:r>
+                            <w:proofErr w:type="spellEnd"/>
+                            <w:r>
+                              <w:t xml:space="preserve"> en de naam van het spel.</w:t>
                             </w:r>
                           </w:p>
                         </w:txbxContent>
@@ -6003,51 +6118,63 @@
                     <w:p>
                       <w:pPr>
                         <w:textDirection w:val="btLr"/>
+                        <w:rPr>
+                          <w:lang w:val="en-US"/>
+                        </w:rPr>
                       </w:pPr>
                       <w:r>
-                        <w:t xml:space="preserve">Naam van de game: </w:t>
+                        <w:rPr>
+                          <w:lang w:val="en-US"/>
+                        </w:rPr>
+                        <w:t>Naam van de game: Best Education</w:t>
                       </w:r>
-                      <w:proofErr w:type="spellStart"/>
                       <w:r>
-                        <w:t>Deliver</w:t>
-                      </w:r>
-                      <w:proofErr w:type="spellEnd"/>
-                      <w:r>
-                        <w:t xml:space="preserve"> Best </w:t>
-                      </w:r>
-                      <w:proofErr w:type="spellStart"/>
-                      <w:r>
-                        <w:t>Education</w:t>
-                      </w:r>
-                      <w:proofErr w:type="spellEnd"/>
-                    </w:p>
-                    <w:p>
-                      <w:pPr>
-                        <w:textDirection w:val="btLr"/>
-                      </w:pPr>
-                      <w:r>
-                        <w:t>Genre: Top-Down Delivery Game</w:t>
+                        <w:rPr>
+                          <w:lang w:val="en-US"/>
+                        </w:rPr>
+                        <w:t xml:space="preserve"> Race</w:t>
                       </w:r>
                     </w:p>
                     <w:p>
                       <w:pPr>
                         <w:textDirection w:val="btLr"/>
+                        <w:rPr>
+                          <w:lang w:val="en-US"/>
+                        </w:rPr>
                       </w:pPr>
                       <w:r>
-                        <w:t>Platform: Browser (</w:t>
+                        <w:rPr>
+                          <w:lang w:val="en-US"/>
+                        </w:rPr>
+                        <w:t xml:space="preserve">Genre: Top-Down </w:t>
                       </w:r>
-                      <w:proofErr w:type="spellStart"/>
                       <w:r>
-                        <w:t>Phaser</w:t>
-                      </w:r>
-                      <w:proofErr w:type="spellEnd"/>
-                      <w:r>
-                        <w:t>)</w:t>
+                        <w:rPr>
+                          <w:lang w:val="en-US"/>
+                        </w:rPr>
+                        <w:t>space-race</w:t>
                       </w:r>
                     </w:p>
                     <w:p>
                       <w:pPr>
                         <w:textDirection w:val="btLr"/>
+                        <w:rPr>
+                          <w:lang w:val="en-US"/>
+                        </w:rPr>
+                      </w:pPr>
+                      <w:r>
+                        <w:rPr>
+                          <w:lang w:val="en-US"/>
+                        </w:rPr>
+                        <w:t>Platform: Browser (Phaser)</w:t>
+                      </w:r>
+                    </w:p>
+                    <w:p>
+                      <w:pPr>
+                        <w:textDirection w:val="btLr"/>
+                        <w:rPr>
+                          <w:lang w:val="en-US"/>
+                        </w:rPr>
                       </w:pPr>
                     </w:p>
                     <w:p>
@@ -6055,34 +6182,45 @@
                         <w:textDirection w:val="btLr"/>
                       </w:pPr>
                       <w:r>
-                        <w:t xml:space="preserve">In deze game begint de speler het spel, er komt bovenin het scherm een timer te staan, deze loopt af, de speler zit op de scooter en rijd door een straat heen (de speler heeft een Top-Down view). Ergens staat er een persoon langs de weg die vraagt om een pakketje, deze levert de speler dan, als het pakketje geleverd is start de timer opnieuw, maar dan met iets minder tijd en gaat de gameplay sneller. Als de speler de bezorging mist, kan hij gewoon verder gaan, maar start de timer niet opnieuw en loopt gewoon verder. De speler kan tegen </w:t>
+                        <w:t>De speler begint in het</w:t>
+                      </w:r>
+                      <w:r>
+                        <w:t xml:space="preserve"> opstart scherm, daar kan het spel gestart worden, wanneer het spel start moet de speler de raketten en meteorieten die hem tegemoet komen ontwijken. Wanneer er een meteoriet of raket geraakt wordt, is er een </w:t>
                       </w:r>
                       <w:proofErr w:type="spellStart"/>
                       <w:r>
-                        <w:t>props</w:t>
+                        <w:t>collision</w:t>
                       </w:r>
                       <w:proofErr w:type="spellEnd"/>
                       <w:r>
-                        <w:t xml:space="preserve"> als andere voertuigen aan botsen, dit zorgt natuurlijk voor oponthoud. Wanneer de speler 10 pakketjes heeft geleverd wordt het spel stop gezet en heeft de speler gewonnen. Dan komt het logo van best </w:t>
+                        <w:t xml:space="preserve">. De speler heeft ook een leeglopende tank, deze moet telkens bijgevuld worden bij tankstation icoontjes die regelmatig in het veld voorkomen. Wanneer de tank leeg is heeft de speler verloren en krijgt deze een scherm te zien met “Verloren…” met daarbij het logo en de slogan van Best </w:t>
                       </w:r>
                       <w:proofErr w:type="spellStart"/>
                       <w:r>
-                        <w:t>education</w:t>
+                        <w:t>Education</w:t>
                       </w:r>
                       <w:proofErr w:type="spellEnd"/>
                       <w:r>
-                        <w:t xml:space="preserve"> in beeld met de </w:t>
+                        <w:t xml:space="preserve">. Wanneer de speler de finish heeft gehaald krijgt de speler een win scherm te zien, met daarin de tekst “Gehaald!” en daarbij weer de slogan en het logo van Best </w:t>
                       </w:r>
                       <w:proofErr w:type="spellStart"/>
                       <w:r>
-                        <w:t>slogen</w:t>
+                        <w:t>Education</w:t>
                       </w:r>
                       <w:proofErr w:type="spellEnd"/>
                       <w:r>
-                        <w:t>, ook komt daarboven de tekst “GEHAALD” in beeld. Als de timer op 0 staat heeft de speler verloren, dan komt ook de slogan en het logo in beeld, maar dan met de tekst “Verloren…”.</w:t>
+                        <w:t>. De speler kan in beide schermen het spel herstarten</w:t>
                       </w:r>
                       <w:r>
-                        <w:t xml:space="preserve"> Of de speler nou heeft gewonnen of verloren, in beide gevallen komt er een knop in beeld die ervoor zorgt dat de speler het spel opnieuw kan starten.</w:t>
+                        <w:t xml:space="preserve">. Ook staat er bovenin de tab het logo van Best </w:t>
+                      </w:r>
+                      <w:proofErr w:type="spellStart"/>
+                      <w:r>
+                        <w:t>Education</w:t>
+                      </w:r>
+                      <w:proofErr w:type="spellEnd"/>
+                      <w:r>
+                        <w:t xml:space="preserve"> en de naam van het spel.</w:t>
                       </w:r>
                     </w:p>
                   </w:txbxContent>
@@ -6956,6 +7094,7 @@
   <w:style w:type="character" w:default="1" w:styleId="Standaardalinea-lettertype">
     <w:name w:val="Default Paragraph Font"/>
     <w:uiPriority w:val="1"/>
+    <w:semiHidden/>
     <w:unhideWhenUsed/>
   </w:style>
   <w:style w:type="table" w:default="1" w:styleId="Standaardtabel">

</xml_diff>

<commit_message>
icons toegevoegd ipv platte tekst in instructie
</commit_message>
<xml_diff>
--- a/K0788_BasisProgrammerenVanGames/Bijlagen voor de kandidaat/Bijlage 1 - Game Design Document.docx
+++ b/K0788_BasisProgrammerenVanGames/Bijlagen voor de kandidaat/Bijlage 1 - Game Design Document.docx
@@ -5958,9 +5958,9 @@
         <mc:AlternateContent>
           <mc:Choice Requires="wps">
             <w:drawing>
-              <wp:inline distT="114300" distB="114300" distL="114300" distR="114300" wp14:anchorId="664870BD" wp14:editId="30671714">
-                <wp:extent cx="6736800" cy="3981450"/>
-                <wp:effectExtent l="0" t="0" r="26035" b="19050"/>
+              <wp:inline distT="114300" distB="114300" distL="114300" distR="114300" wp14:anchorId="664870BD" wp14:editId="5F04E0E4">
+                <wp:extent cx="6050915" cy="6661150"/>
+                <wp:effectExtent l="0" t="0" r="26035" b="25400"/>
                 <wp:docPr id="1" name="Rechthoek 1"/>
                 <wp:cNvGraphicFramePr/>
                 <a:graphic xmlns:a="http://schemas.openxmlformats.org/drawingml/2006/main">
@@ -5970,7 +5970,7 @@
                       <wps:spPr>
                         <a:xfrm>
                           <a:off x="0" y="0"/>
-                          <a:ext cx="6736800" cy="3981450"/>
+                          <a:ext cx="6050915" cy="6661150"/>
                         </a:xfrm>
                         <a:prstGeom prst="rect">
                           <a:avLst/>
@@ -6033,23 +6033,22 @@
                           <w:p>
                             <w:pPr>
                               <w:textDirection w:val="btLr"/>
-                              <w:rPr>
-                                <w:lang w:val="en-US"/>
-                              </w:rPr>
                             </w:pPr>
                             <w:r>
-                              <w:rPr>
-                                <w:lang w:val="en-US"/>
-                              </w:rPr>
-                              <w:t>Platform: Browser (Phaser)</w:t>
+                              <w:t>Platform: Browser (</w:t>
+                            </w:r>
+                            <w:proofErr w:type="spellStart"/>
+                            <w:r>
+                              <w:t>Phaser</w:t>
+                            </w:r>
+                            <w:proofErr w:type="spellEnd"/>
+                            <w:r>
+                              <w:t>)</w:t>
                             </w:r>
                           </w:p>
                           <w:p>
                             <w:pPr>
                               <w:textDirection w:val="btLr"/>
-                              <w:rPr>
-                                <w:lang w:val="en-US"/>
-                              </w:rPr>
                             </w:pPr>
                           </w:p>
                           <w:p>
@@ -6097,6 +6096,72 @@
                             <w:r>
                               <w:t xml:space="preserve"> en de naam van het spel.</w:t>
                             </w:r>
+                            <w:r>
+                              <w:t xml:space="preserve"> Hieronder vind u een schets van het spel wanneer het gespeeld wordt.</w:t>
+                            </w:r>
+                          </w:p>
+                          <w:p>
+                            <w:pPr>
+                              <w:textDirection w:val="btLr"/>
+                            </w:pPr>
+                          </w:p>
+                          <w:p>
+                            <w:pPr>
+                              <w:textDirection w:val="btLr"/>
+                            </w:pPr>
+                            <w:r>
+                              <w:rPr>
+                                <w:noProof/>
+                              </w:rPr>
+                              <w:drawing>
+                                <wp:inline distT="0" distB="0" distL="0" distR="0" wp14:anchorId="2695B8DA" wp14:editId="00044BD7">
+                                  <wp:extent cx="6534150" cy="3676650"/>
+                                  <wp:effectExtent l="0" t="0" r="0" b="0"/>
+                                  <wp:docPr id="1897040204" name="Afbeelding 2"/>
+                                  <wp:cNvGraphicFramePr>
+                                    <a:graphicFrameLocks xmlns:a="http://schemas.openxmlformats.org/drawingml/2006/main" noChangeAspect="1"/>
+                                  </wp:cNvGraphicFramePr>
+                                  <a:graphic xmlns:a="http://schemas.openxmlformats.org/drawingml/2006/main">
+                                    <a:graphicData uri="http://schemas.openxmlformats.org/drawingml/2006/picture">
+                                      <pic:pic xmlns:pic="http://schemas.openxmlformats.org/drawingml/2006/picture">
+                                        <pic:nvPicPr>
+                                          <pic:cNvPr id="0" name="Picture 1"/>
+                                          <pic:cNvPicPr>
+                                            <a:picLocks noChangeAspect="1" noChangeArrowheads="1"/>
+                                          </pic:cNvPicPr>
+                                        </pic:nvPicPr>
+                                        <pic:blipFill>
+                                          <a:blip r:embed="rId8">
+                                            <a:extLst>
+                                              <a:ext uri="{28A0092B-C50C-407E-A947-70E740481C1C}">
+                                                <a14:useLocalDpi xmlns:a14="http://schemas.microsoft.com/office/drawing/2010/main" val="0"/>
+                                              </a:ext>
+                                            </a:extLst>
+                                          </a:blip>
+                                          <a:srcRect/>
+                                          <a:stretch>
+                                            <a:fillRect/>
+                                          </a:stretch>
+                                        </pic:blipFill>
+                                        <pic:spPr bwMode="auto">
+                                          <a:xfrm>
+                                            <a:off x="0" y="0"/>
+                                            <a:ext cx="6534150" cy="3676650"/>
+                                          </a:xfrm>
+                                          <a:prstGeom prst="rect">
+                                            <a:avLst/>
+                                          </a:prstGeom>
+                                          <a:noFill/>
+                                          <a:ln>
+                                            <a:noFill/>
+                                          </a:ln>
+                                        </pic:spPr>
+                                      </pic:pic>
+                                    </a:graphicData>
+                                  </a:graphic>
+                                </wp:inline>
+                              </w:drawing>
+                            </w:r>
                           </w:p>
                         </w:txbxContent>
                       </wps:txbx>
@@ -6111,7 +6176,7 @@
           </mc:Choice>
           <mc:Fallback>
             <w:pict>
-              <v:rect w14:anchorId="664870BD" id="Rechthoek 1" o:spid="_x0000_s1026" style="width:530.45pt;height:313.5pt;visibility:visible;mso-wrap-style:square;mso-left-percent:-10001;mso-top-percent:-10001;mso-position-horizontal:absolute;mso-position-horizontal-relative:char;mso-position-vertical:absolute;mso-position-vertical-relative:line;mso-left-percent:-10001;mso-top-percent:-10001;v-text-anchor:middle" o:gfxdata="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" fillcolor="#f3f3f3" strokecolor="#d9d9d9">
+              <v:rect w14:anchorId="664870BD" id="Rechthoek 1" o:spid="_x0000_s1026" style="width:476.45pt;height:524.5pt;visibility:visible;mso-wrap-style:square;mso-left-percent:-10001;mso-top-percent:-10001;mso-position-horizontal:absolute;mso-position-horizontal-relative:char;mso-position-vertical:absolute;mso-position-vertical-relative:line;mso-left-percent:-10001;mso-top-percent:-10001;v-text-anchor:middle" o:gfxdata="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" fillcolor="#f3f3f3" strokecolor="#d9d9d9">
                 <v:stroke startarrowwidth="narrow" startarrowlength="short" endarrowwidth="narrow" endarrowlength="short" joinstyle="round"/>
                 <v:textbox inset="2.53958mm,2.53958mm,2.53958mm,2.53958mm">
                   <w:txbxContent>
@@ -6158,23 +6223,22 @@
                     <w:p>
                       <w:pPr>
                         <w:textDirection w:val="btLr"/>
-                        <w:rPr>
-                          <w:lang w:val="en-US"/>
-                        </w:rPr>
                       </w:pPr>
                       <w:r>
-                        <w:rPr>
-                          <w:lang w:val="en-US"/>
-                        </w:rPr>
-                        <w:t>Platform: Browser (Phaser)</w:t>
+                        <w:t>Platform: Browser (</w:t>
+                      </w:r>
+                      <w:proofErr w:type="spellStart"/>
+                      <w:r>
+                        <w:t>Phaser</w:t>
+                      </w:r>
+                      <w:proofErr w:type="spellEnd"/>
+                      <w:r>
+                        <w:t>)</w:t>
                       </w:r>
                     </w:p>
                     <w:p>
                       <w:pPr>
                         <w:textDirection w:val="btLr"/>
-                        <w:rPr>
-                          <w:lang w:val="en-US"/>
-                        </w:rPr>
                       </w:pPr>
                     </w:p>
                     <w:p>
@@ -6222,6 +6286,72 @@
                       <w:r>
                         <w:t xml:space="preserve"> en de naam van het spel.</w:t>
                       </w:r>
+                      <w:r>
+                        <w:t xml:space="preserve"> Hieronder vind u een schets van het spel wanneer het gespeeld wordt.</w:t>
+                      </w:r>
+                    </w:p>
+                    <w:p>
+                      <w:pPr>
+                        <w:textDirection w:val="btLr"/>
+                      </w:pPr>
+                    </w:p>
+                    <w:p>
+                      <w:pPr>
+                        <w:textDirection w:val="btLr"/>
+                      </w:pPr>
+                      <w:r>
+                        <w:rPr>
+                          <w:noProof/>
+                        </w:rPr>
+                        <w:drawing>
+                          <wp:inline distT="0" distB="0" distL="0" distR="0" wp14:anchorId="2695B8DA" wp14:editId="00044BD7">
+                            <wp:extent cx="6534150" cy="3676650"/>
+                            <wp:effectExtent l="0" t="0" r="0" b="0"/>
+                            <wp:docPr id="1897040204" name="Afbeelding 2"/>
+                            <wp:cNvGraphicFramePr>
+                              <a:graphicFrameLocks xmlns:a="http://schemas.openxmlformats.org/drawingml/2006/main" noChangeAspect="1"/>
+                            </wp:cNvGraphicFramePr>
+                            <a:graphic xmlns:a="http://schemas.openxmlformats.org/drawingml/2006/main">
+                              <a:graphicData uri="http://schemas.openxmlformats.org/drawingml/2006/picture">
+                                <pic:pic xmlns:pic="http://schemas.openxmlformats.org/drawingml/2006/picture">
+                                  <pic:nvPicPr>
+                                    <pic:cNvPr id="0" name="Picture 1"/>
+                                    <pic:cNvPicPr>
+                                      <a:picLocks noChangeAspect="1" noChangeArrowheads="1"/>
+                                    </pic:cNvPicPr>
+                                  </pic:nvPicPr>
+                                  <pic:blipFill>
+                                    <a:blip r:embed="rId8">
+                                      <a:extLst>
+                                        <a:ext uri="{28A0092B-C50C-407E-A947-70E740481C1C}">
+                                          <a14:useLocalDpi xmlns:a14="http://schemas.microsoft.com/office/drawing/2010/main" val="0"/>
+                                        </a:ext>
+                                      </a:extLst>
+                                    </a:blip>
+                                    <a:srcRect/>
+                                    <a:stretch>
+                                      <a:fillRect/>
+                                    </a:stretch>
+                                  </pic:blipFill>
+                                  <pic:spPr bwMode="auto">
+                                    <a:xfrm>
+                                      <a:off x="0" y="0"/>
+                                      <a:ext cx="6534150" cy="3676650"/>
+                                    </a:xfrm>
+                                    <a:prstGeom prst="rect">
+                                      <a:avLst/>
+                                    </a:prstGeom>
+                                    <a:noFill/>
+                                    <a:ln>
+                                      <a:noFill/>
+                                    </a:ln>
+                                  </pic:spPr>
+                                </pic:pic>
+                              </a:graphicData>
+                            </a:graphic>
+                          </wp:inline>
+                        </w:drawing>
+                      </w:r>
                     </w:p>
                   </w:txbxContent>
                 </v:textbox>
@@ -6233,8 +6363,8 @@
       </w:r>
     </w:p>
     <w:sectPr>
-      <w:footerReference w:type="default" r:id="rId8"/>
-      <w:footerReference w:type="first" r:id="rId9"/>
+      <w:footerReference w:type="default" r:id="rId9"/>
+      <w:footerReference w:type="first" r:id="rId10"/>
       <w:pgSz w:w="11906" w:h="16838"/>
       <w:pgMar w:top="1440" w:right="1440" w:bottom="1440" w:left="1440" w:header="708" w:footer="708" w:gutter="0"/>
       <w:pgNumType w:start="1"/>

</xml_diff>